<commit_message>
progress on doc and tests
</commit_message>
<xml_diff>
--- a/extras/CAB401 Assignment 1 n5372828.docx
+++ b/extras/CAB401 Assignment 1 n5372828.docx
@@ -93,33 +93,383 @@
       </w:pPr>
       <w:r>
         <w:rPr>
+          <w:noProof/>
+        </w:rPr>
+        <w:lastRenderedPageBreak/>
+        <w:pict>
+          <v:shapetype id="_x0000_t75" coordsize="21600,21600" o:spt="75" o:preferrelative="t" path="m@4@5l@4@11@9@11@9@5xe" filled="f" stroked="f">
+            <v:stroke joinstyle="miter"/>
+            <v:formulas>
+              <v:f eqn="if lineDrawn pixelLineWidth 0"/>
+              <v:f eqn="sum @0 1 0"/>
+              <v:f eqn="sum 0 0 @1"/>
+              <v:f eqn="prod @2 1 2"/>
+              <v:f eqn="prod @3 21600 pixelWidth"/>
+              <v:f eqn="prod @3 21600 pixelHeight"/>
+              <v:f eqn="sum @0 0 1"/>
+              <v:f eqn="prod @6 1 2"/>
+              <v:f eqn="prod @7 21600 pixelWidth"/>
+              <v:f eqn="sum @8 21600 0"/>
+              <v:f eqn="prod @7 21600 pixelHeight"/>
+              <v:f eqn="sum @10 21600 0"/>
+            </v:formulas>
+            <v:path o:extrusionok="f" gradientshapeok="t" o:connecttype="rect"/>
+            <o:lock v:ext="edit" aspectratio="t"/>
+          </v:shapetype>
+          <v:shape id="_x0000_s1026" type="#_x0000_t75" style="position:absolute;margin-left:338.9pt;margin-top:0;width:112.6pt;height:233pt;z-index:251659264;mso-position-horizontal-relative:text;mso-position-vertical-relative:text;mso-width-relative:page;mso-height-relative:page">
+            <v:imagedata r:id="rId4" o:title="BasicFlowDiagram"/>
+            <w10:wrap type="square"/>
+          </v:shape>
+        </w:pict>
+      </w:r>
+      <w:r>
+        <w:rPr>
           <w:b/>
           <w:bCs/>
           <w:sz w:val="28"/>
           <w:szCs w:val="28"/>
         </w:rPr>
+        <w:t>The Sequential Program</w:t>
+      </w:r>
+      <w:r>
+        <w:rPr>
+          <w:b/>
+          <w:bCs/>
+          <w:sz w:val="28"/>
+          <w:szCs w:val="28"/>
+        </w:rPr>
+        <w:t xml:space="preserve"> - Simple Overview</w:t>
+      </w:r>
+    </w:p>
+    <w:p>
+      <w:r>
+        <w:t xml:space="preserve">The </w:t>
+      </w:r>
+      <w:r>
+        <w:t>program searches for Sigma70 in E. coli genes.</w:t>
+      </w:r>
+      <w:r>
+        <w:t xml:space="preserve">  Sigma 70 is a housekeeping sigma factor also known </w:t>
+      </w:r>
+      <w:r>
+        <w:t>as the primary sigma factor.  This Sigma</w:t>
+      </w:r>
+      <w:r>
+        <w:t xml:space="preserve"> keeps essential genes and pathways operating.  </w:t>
+      </w:r>
+      <w:r>
+        <w:t xml:space="preserve">The algorithm in use is called the Smith-Waterman algorithm and it has the </w:t>
+      </w:r>
+      <w:proofErr w:type="spellStart"/>
+      <w:r>
+        <w:t>Gotoh’s</w:t>
+      </w:r>
+      <w:proofErr w:type="spellEnd"/>
+      <w:r>
+        <w:t xml:space="preserve"> improvement.  It is implemented in Java by Ahmed </w:t>
+      </w:r>
+      <w:proofErr w:type="spellStart"/>
+      <w:r>
+        <w:t>Moustafa</w:t>
+      </w:r>
+      <w:proofErr w:type="spellEnd"/>
+      <w:r>
+        <w:t>.</w:t>
+      </w:r>
+    </w:p>
+    <w:p>
+      <w:r>
+        <w:t xml:space="preserve">The general structure of the </w:t>
+      </w:r>
+      <w:r>
+        <w:t>program is simple.  The Java program starts with the Main method in class Sequential and this does is call the Run method in the same class with the path to “</w:t>
+      </w:r>
+      <w:proofErr w:type="spellStart"/>
+      <w:r>
+        <w:t>referenceGenes.list</w:t>
+      </w:r>
+      <w:proofErr w:type="spellEnd"/>
+      <w:r>
+        <w:t>” and the “</w:t>
+      </w:r>
+      <w:proofErr w:type="spellStart"/>
+      <w:r>
+        <w:t>Ecoli</w:t>
+      </w:r>
+      <w:proofErr w:type="spellEnd"/>
+      <w:r>
+        <w:t>” folders.</w:t>
+      </w:r>
+    </w:p>
+    <w:p>
+      <w:r>
+        <w:t xml:space="preserve">In the Run method, there is 3 nested for loops.  The first two are simply preparing for the inner for loop by loading the </w:t>
+      </w:r>
+      <w:proofErr w:type="spellStart"/>
+      <w:r>
+        <w:t>Ecoli</w:t>
+      </w:r>
+      <w:proofErr w:type="spellEnd"/>
+      <w:r>
+        <w:t xml:space="preserve"> Genes and Reference Genes.  The inner for loop</w:t>
+      </w:r>
+      <w:r>
+        <w:t xml:space="preserve"> compares these two and if a match is found it will then search for the Predict the best match between the two.</w:t>
+      </w:r>
+    </w:p>
+    <w:p>
+      <w:r>
+        <w:t xml:space="preserve">The bulk of the work in this program, approximately 97% of it, happens in the Homologous method which calls the </w:t>
+      </w:r>
+      <w:proofErr w:type="spellStart"/>
+      <w:r>
+        <w:t>SmithWatermanGotoh.align</w:t>
+      </w:r>
+      <w:proofErr w:type="spellEnd"/>
+      <w:r>
+        <w:t xml:space="preserve"> method.  As seen in the above flow diagram a small amount of work also happens in while finding the best match.</w:t>
+      </w:r>
+    </w:p>
+    <w:p>
+      <w:pPr>
+        <w:rPr>
+          <w:b/>
+          <w:bCs/>
+          <w:sz w:val="28"/>
+          <w:szCs w:val="28"/>
+        </w:rPr>
+      </w:pPr>
+      <w:r>
+        <w:rPr>
+          <w:b/>
+          <w:bCs/>
+          <w:sz w:val="28"/>
+          <w:szCs w:val="28"/>
+        </w:rPr>
+        <w:t xml:space="preserve">The Data </w:t>
+      </w:r>
+    </w:p>
+    <w:p>
+      <w:r>
+        <w:rPr>
+          <w:noProof/>
+        </w:rPr>
+        <w:pict>
+          <v:shape id="_x0000_s1027" type="#_x0000_t75" style="position:absolute;margin-left:0;margin-top:47.25pt;width:441.5pt;height:102.4pt;z-index:251661312;mso-position-horizontal-relative:text;mso-position-vertical-relative:text;mso-width-relative:page;mso-height-relative:page">
+            <v:imagedata r:id="rId5" o:title="GeneExampleData" cropbottom="-3660f"/>
+            <w10:wrap type="square"/>
+          </v:shape>
+        </w:pict>
+      </w:r>
+      <w:r>
+        <w:t xml:space="preserve">The data consists of two parts; the Genes and the Reference Genes.  The Genes come from the four folders in the </w:t>
+      </w:r>
+      <w:proofErr w:type="spellStart"/>
+      <w:r>
+        <w:t>Ecoli</w:t>
+      </w:r>
+      <w:proofErr w:type="spellEnd"/>
+      <w:r>
+        <w:t xml:space="preserve"> folder.  Each of these folders contains a GBK file which has reference material and the gene data itself.  An example of the gene data can be seen below.</w:t>
+      </w:r>
+    </w:p>
+    <w:p>
+      <w:r>
+        <w:t>There is around 77</w:t>
+      </w:r>
+      <w:r>
+        <w:t xml:space="preserve">000 lines in each file, these is parsed to peptide sequences and saved the in </w:t>
+      </w:r>
+      <w:proofErr w:type="spellStart"/>
+      <w:r>
+        <w:t>GenbankRecord</w:t>
+      </w:r>
+      <w:proofErr w:type="spellEnd"/>
+      <w:r>
+        <w:t xml:space="preserve"> object called record.</w:t>
+      </w:r>
+    </w:p>
+    <w:p>
+      <w:r>
+        <w:rPr>
+          <w:noProof/>
+        </w:rPr>
+        <w:pict>
+          <v:shape id="_x0000_s1028" type="#_x0000_t75" style="position:absolute;margin-left:0;margin-top:29.05pt;width:451pt;height:89pt;z-index:251663360;mso-position-horizontal:absolute;mso-position-horizontal-relative:text;mso-position-vertical:absolute;mso-position-vertical-relative:text;mso-width-relative:page;mso-height-relative:page">
+            <v:imagedata r:id="rId6" o:title="ReferenceGeneSnip"/>
+            <w10:wrap type="square"/>
+          </v:shape>
+        </w:pict>
+      </w:r>
+      <w:r>
+        <w:t xml:space="preserve">The reference genes are stored in the single file </w:t>
+      </w:r>
+      <w:proofErr w:type="spellStart"/>
+      <w:r>
+        <w:t>referenceGenes.list</w:t>
+      </w:r>
+      <w:proofErr w:type="spellEnd"/>
+      <w:r>
+        <w:t xml:space="preserve">. This list contains the eight different genes such as </w:t>
+      </w:r>
+      <w:proofErr w:type="spellStart"/>
+      <w:r>
+        <w:t>nhaA</w:t>
+      </w:r>
+      <w:proofErr w:type="spellEnd"/>
+      <w:r>
+        <w:t xml:space="preserve">, </w:t>
+      </w:r>
+      <w:proofErr w:type="spellStart"/>
+      <w:proofErr w:type="gramStart"/>
+      <w:r>
+        <w:t>carA</w:t>
+      </w:r>
+      <w:proofErr w:type="spellEnd"/>
+      <w:proofErr w:type="gramEnd"/>
+      <w:r>
+        <w:t xml:space="preserve"> and </w:t>
+      </w:r>
+      <w:proofErr w:type="spellStart"/>
+      <w:r>
+        <w:t>folA</w:t>
+      </w:r>
+      <w:proofErr w:type="spellEnd"/>
+      <w:r>
+        <w:t>.  Here is an example of the reference genes.</w:t>
+      </w:r>
+    </w:p>
+    <w:p>
+      <w:r>
+        <w:t xml:space="preserve">These are parsed into a List of type Gene called </w:t>
+      </w:r>
+      <w:proofErr w:type="spellStart"/>
+      <w:r>
+        <w:t>referenceGenes</w:t>
+      </w:r>
+      <w:proofErr w:type="spellEnd"/>
+      <w:r>
+        <w:t xml:space="preserve"> and is iterated of in the second for loop and then compared in the Homologous if statement in the inner for loop.</w:t>
+      </w:r>
+    </w:p>
+    <w:p>
+      <w:r>
+        <w:br w:type="page"/>
+      </w:r>
+    </w:p>
+    <w:p>
+      <w:pPr>
+        <w:rPr>
+          <w:b/>
+          <w:bCs/>
+          <w:sz w:val="28"/>
+          <w:szCs w:val="28"/>
+        </w:rPr>
+      </w:pPr>
+      <w:r>
+        <w:rPr>
+          <w:b/>
+          <w:bCs/>
+          <w:sz w:val="28"/>
+          <w:szCs w:val="28"/>
+        </w:rPr>
         <w:lastRenderedPageBreak/>
-        <w:t>The Sequential Program</w:t>
-      </w:r>
-    </w:p>
-    <w:p>
-      <w:r>
-        <w:t xml:space="preserve">The </w:t>
-      </w:r>
-      <w:r>
-        <w:t>program searches for Sigma70 in E. coli genes.</w:t>
-      </w:r>
-      <w:r>
-        <w:t xml:space="preserve">  Sigma 70 is a housekeeping sigma factor also known as the primary sigma factor.  It keeps essential genes and pathways operating.  The search uses the Smith-Waterman algorithm, this algorithm performs the sequence alignment.</w:t>
-      </w:r>
-    </w:p>
-    <w:p>
-      <w:r>
-        <w:t xml:space="preserve">The general structure of the </w:t>
-      </w:r>
+        <w:t>Hardware</w:t>
+      </w:r>
+      <w:r>
+        <w:rPr>
+          <w:b/>
+          <w:bCs/>
+          <w:sz w:val="28"/>
+          <w:szCs w:val="28"/>
+        </w:rPr>
+        <w:t xml:space="preserve"> and Software</w:t>
+      </w:r>
+    </w:p>
+    <w:p>
+      <w:r>
+        <w:t xml:space="preserve">The hardware used to run the experiments for the various implementations is a Xeon E5-1630 v3 that runs at 3.7 GHz. The system has 32GB Ram, an </w:t>
+      </w:r>
+      <w:proofErr w:type="spellStart"/>
+      <w:r>
+        <w:t>Nvidia</w:t>
+      </w:r>
+      <w:proofErr w:type="spellEnd"/>
+      <w:r>
+        <w:t xml:space="preserve"> GTX980 GPU and a Samsung SSD SM871 512GB</w:t>
+      </w:r>
+      <w:r>
+        <w:t xml:space="preserve"> SATA3 540 read/ 500 write.  This is running on Windows 10 version 1709 and the IDE is </w:t>
+      </w:r>
+      <w:proofErr w:type="spellStart"/>
+      <w:r>
+        <w:t>IntelliJ</w:t>
+      </w:r>
+      <w:proofErr w:type="spellEnd"/>
+      <w:r>
+        <w:t xml:space="preserve"> IDEA 2018.</w:t>
+      </w:r>
+      <w:r>
+        <w:t xml:space="preserve">  The CPU profiler is </w:t>
+      </w:r>
+      <w:proofErr w:type="spellStart"/>
+      <w:r>
+        <w:t>JProfiler</w:t>
+      </w:r>
+      <w:proofErr w:type="spellEnd"/>
+      <w:r>
+        <w:t>, this program shows how many threads are being used, CPU utilization and which part of the program does all of the work.</w:t>
+      </w:r>
+    </w:p>
+    <w:p>
+      <w:pPr>
+        <w:rPr>
+          <w:b/>
+          <w:bCs/>
+          <w:sz w:val="28"/>
+          <w:szCs w:val="28"/>
+        </w:rPr>
+      </w:pPr>
+      <w:r>
+        <w:rPr>
+          <w:b/>
+          <w:bCs/>
+          <w:sz w:val="28"/>
+          <w:szCs w:val="28"/>
+        </w:rPr>
+        <w:t>Tests</w:t>
+      </w:r>
+    </w:p>
+    <w:p>
+      <w:r>
+        <w:rPr>
+          <w:noProof/>
+        </w:rPr>
+        <w:pict>
+          <v:shape id="_x0000_s1029" type="#_x0000_t75" style="position:absolute;margin-left:219.8pt;margin-top:2.7pt;width:231.7pt;height:60pt;z-index:251665408;mso-position-horizontal-relative:text;mso-position-vertical-relative:text;mso-width-relative:page;mso-height-relative:page">
+            <v:imagedata r:id="rId7" o:title="ExampleTestOutput"/>
+            <w10:wrap type="square"/>
+          </v:shape>
+        </w:pict>
+      </w:r>
+      <w:r>
+        <w:t xml:space="preserve">Each class is tested twenty times and the </w:t>
+      </w:r>
+      <w:r>
+        <w:t>time taken is averaged for the final result.  Each test’s output is also compared to the unedited original to confirm it is correctly working.</w:t>
+      </w:r>
+    </w:p>
+    <w:p>
+      <w:r>
+        <w:t>The right shows a truncated example of the twenty tests and the resultant average time.  Later when describing the results of the parallel implementation I will also the minimum, maximum and the standard deviation.</w:t>
+      </w:r>
+    </w:p>
+    <w:p/>
+    <w:p>
       <w:bookmarkStart w:id="0" w:name="_GoBack"/>
       <w:bookmarkEnd w:id="0"/>
     </w:p>
+    <w:p/>
     <w:p/>
     <w:sectPr>
       <w:pgSz w:w="11906" w:h="16838"/>

</xml_diff>